<commit_message>
feat: add more notes to Set Theory
</commit_message>
<xml_diff>
--- a/Set Theory.docx
+++ b/Set Theory.docx
@@ -37,7 +37,7 @@
           <w:szCs w:val="28"/>
           <w:lang w:val="en-US"/>
         </w:rPr>
-        <w:t>SET</w:t>
+        <w:t>Set</w:t>
       </w:r>
     </w:p>
     <w:p>
@@ -235,7 +235,7 @@
           <w:szCs w:val="28"/>
           <w:shd w:val="clear" w:color="auto" w:fill="FFFFFF"/>
         </w:rPr>
-        <w:t>SUB SET</w:t>
+        <w:t>Sub Set</w:t>
       </w:r>
     </w:p>
     <w:p>
@@ -632,7 +632,7 @@
           <w:szCs w:val="28"/>
           <w:shd w:val="clear" w:color="auto" w:fill="FFFFFF"/>
         </w:rPr>
-        <w:t>UNION</w:t>
+        <w:t>Union</w:t>
       </w:r>
     </w:p>
     <w:p>
@@ -887,7 +887,23 @@
           <w:color w:val="373D3F"/>
           <w:shd w:val="clear" w:color="auto" w:fill="FFFFFF"/>
         </w:rPr>
-        <w:t>: Let A = {1,2,3,4} Let B = {5,6,7}</w:t>
+        <w:t>: Let A = {1,2,3,4} Let B = {</w:t>
+      </w:r>
+      <w:r>
+        <w:rPr>
+          <w:rFonts w:cstheme="minorHAnsi"/>
+          <w:color w:val="373D3F"/>
+          <w:shd w:val="clear" w:color="auto" w:fill="FFFFFF"/>
+        </w:rPr>
+        <w:t>4,</w:t>
+      </w:r>
+      <w:r>
+        <w:rPr>
+          <w:rFonts w:cstheme="minorHAnsi"/>
+          <w:color w:val="373D3F"/>
+          <w:shd w:val="clear" w:color="auto" w:fill="FFFFFF"/>
+        </w:rPr>
+        <w:t>5,6,7}</w:t>
       </w:r>
     </w:p>
     <w:p>
@@ -916,17 +932,631 @@
         </w:rPr>
         <w:t xml:space="preserve"> A U B = {1,2,3,4,5,6,7}</w:t>
       </w:r>
+    </w:p>
+    <w:p>
+      <w:pPr>
+        <w:rPr>
+          <w:rFonts w:cstheme="minorHAnsi"/>
+          <w:color w:val="373D3F"/>
+          <w:shd w:val="clear" w:color="auto" w:fill="FFFFFF"/>
+        </w:rPr>
+      </w:pPr>
+    </w:p>
+    <w:p>
+      <w:pPr>
+        <w:rPr>
+          <w:bCs/>
+          <w:sz w:val="28"/>
+          <w:szCs w:val="28"/>
+        </w:rPr>
+      </w:pPr>
+      <w:r>
+        <w:rPr>
+          <w:bCs/>
+          <w:sz w:val="28"/>
+          <w:szCs w:val="28"/>
+        </w:rPr>
+        <w:t>Intersection</w:t>
+      </w:r>
+    </w:p>
+    <w:p>
+      <w:pPr>
+        <w:rPr>
+          <w:bCs/>
+        </w:rPr>
+      </w:pPr>
+      <w:r>
+        <w:rPr>
+          <w:bCs/>
+        </w:rPr>
+        <w:t xml:space="preserve">An intersection of two sets contains </w:t>
+      </w:r>
+      <w:r>
+        <w:rPr>
+          <w:bCs/>
+        </w:rPr>
+        <w:t>only contain items that are in both sets</w:t>
+      </w:r>
+    </w:p>
+    <w:p>
+      <w:pPr>
+        <w:rPr>
+          <w:rFonts w:cstheme="minorHAnsi"/>
+          <w:color w:val="373D3F"/>
+          <w:shd w:val="clear" w:color="auto" w:fill="FFFFFF"/>
+        </w:rPr>
+      </w:pPr>
+      <w:proofErr w:type="spellStart"/>
+      <w:r>
+        <w:rPr>
+          <w:rFonts w:cstheme="minorHAnsi"/>
+          <w:color w:val="373D3F"/>
+          <w:shd w:val="clear" w:color="auto" w:fill="FFFFFF"/>
+        </w:rPr>
+        <w:t>Eg</w:t>
+      </w:r>
+      <w:proofErr w:type="spellEnd"/>
+      <w:r>
+        <w:rPr>
+          <w:rFonts w:cstheme="minorHAnsi"/>
+          <w:color w:val="373D3F"/>
+          <w:shd w:val="clear" w:color="auto" w:fill="FFFFFF"/>
+        </w:rPr>
+        <w:t>: Let A = {</w:t>
+      </w:r>
+      <w:proofErr w:type="spellStart"/>
+      <w:proofErr w:type="gramStart"/>
+      <w:r>
+        <w:rPr>
+          <w:rFonts w:cstheme="minorHAnsi"/>
+          <w:color w:val="373D3F"/>
+          <w:shd w:val="clear" w:color="auto" w:fill="FFFFFF"/>
+        </w:rPr>
+        <w:t>red,green</w:t>
+      </w:r>
+      <w:proofErr w:type="gramEnd"/>
+      <w:r>
+        <w:rPr>
+          <w:rFonts w:cstheme="minorHAnsi"/>
+          <w:color w:val="373D3F"/>
+          <w:shd w:val="clear" w:color="auto" w:fill="FFFFFF"/>
+        </w:rPr>
+        <w:t>,blue</w:t>
+      </w:r>
+      <w:proofErr w:type="spellEnd"/>
+      <w:r>
+        <w:rPr>
+          <w:rFonts w:cstheme="minorHAnsi"/>
+          <w:color w:val="373D3F"/>
+          <w:shd w:val="clear" w:color="auto" w:fill="FFFFFF"/>
+        </w:rPr>
+        <w:t>} Let B = {</w:t>
+      </w:r>
+      <w:proofErr w:type="spellStart"/>
+      <w:r>
+        <w:rPr>
+          <w:rFonts w:cstheme="minorHAnsi"/>
+          <w:color w:val="373D3F"/>
+          <w:shd w:val="clear" w:color="auto" w:fill="FFFFFF"/>
+        </w:rPr>
+        <w:t>red</w:t>
+      </w:r>
+      <w:r>
+        <w:rPr>
+          <w:rFonts w:cstheme="minorHAnsi"/>
+          <w:color w:val="373D3F"/>
+          <w:shd w:val="clear" w:color="auto" w:fill="FFFFFF"/>
+        </w:rPr>
+        <w:t>,</w:t>
+      </w:r>
+      <w:r>
+        <w:rPr>
+          <w:rFonts w:cstheme="minorHAnsi"/>
+          <w:color w:val="373D3F"/>
+          <w:shd w:val="clear" w:color="auto" w:fill="FFFFFF"/>
+        </w:rPr>
+        <w:t>yellow,purple,orange</w:t>
+      </w:r>
+      <w:proofErr w:type="spellEnd"/>
+      <w:r>
+        <w:rPr>
+          <w:rFonts w:cstheme="minorHAnsi"/>
+          <w:color w:val="373D3F"/>
+          <w:shd w:val="clear" w:color="auto" w:fill="FFFFFF"/>
+        </w:rPr>
+        <w:t>}</w:t>
+      </w:r>
+    </w:p>
+    <w:p>
+      <w:pPr>
+        <w:rPr>
+          <w:rFonts w:cstheme="minorHAnsi"/>
+          <w:color w:val="373D3F"/>
+          <w:shd w:val="clear" w:color="auto" w:fill="FFFFFF"/>
+        </w:rPr>
+      </w:pPr>
+      <w:proofErr w:type="gramStart"/>
+      <w:r>
+        <w:rPr>
+          <w:rFonts w:cstheme="minorHAnsi"/>
+          <w:color w:val="373D3F"/>
+          <w:shd w:val="clear" w:color="auto" w:fill="FFFFFF"/>
+        </w:rPr>
+        <w:t>So</w:t>
+      </w:r>
+      <w:proofErr w:type="gramEnd"/>
+      <w:r>
+        <w:rPr>
+          <w:rFonts w:cstheme="minorHAnsi"/>
+          <w:color w:val="373D3F"/>
+          <w:shd w:val="clear" w:color="auto" w:fill="FFFFFF"/>
+        </w:rPr>
+        <w:t xml:space="preserve"> A </w:t>
+      </w:r>
+      <w:r>
+        <w:rPr>
+          <w:rFonts w:ascii="Cambria Math" w:hAnsi="Cambria Math" w:cs="Cambria Math"/>
+          <w:color w:val="373D3F"/>
+          <w:shd w:val="clear" w:color="auto" w:fill="FFFFFF"/>
+        </w:rPr>
+        <w:t>⋂</w:t>
+      </w:r>
+      <w:r>
+        <w:rPr>
+          <w:rFonts w:cstheme="minorHAnsi"/>
+          <w:color w:val="373D3F"/>
+          <w:shd w:val="clear" w:color="auto" w:fill="FFFFFF"/>
+        </w:rPr>
+        <w:t xml:space="preserve"> B = {red</w:t>
+      </w:r>
+      <w:r>
+        <w:rPr>
+          <w:rFonts w:cstheme="minorHAnsi"/>
+          <w:color w:val="373D3F"/>
+          <w:shd w:val="clear" w:color="auto" w:fill="FFFFFF"/>
+        </w:rPr>
+        <w:t>}</w:t>
+      </w:r>
+    </w:p>
+    <w:p>
+      <w:pPr>
+        <w:rPr>
+          <w:rFonts w:cstheme="minorHAnsi"/>
+          <w:color w:val="373D3F"/>
+          <w:shd w:val="clear" w:color="auto" w:fill="FFFFFF"/>
+        </w:rPr>
+      </w:pPr>
+    </w:p>
+    <w:p>
+      <w:pPr>
+        <w:rPr>
+          <w:bCs/>
+          <w:sz w:val="28"/>
+          <w:szCs w:val="28"/>
+        </w:rPr>
+      </w:pPr>
+      <w:r>
+        <w:rPr>
+          <w:bCs/>
+          <w:sz w:val="28"/>
+          <w:szCs w:val="28"/>
+        </w:rPr>
+        <w:t>Complement</w:t>
+      </w:r>
+    </w:p>
+    <w:p>
+      <w:pPr>
+        <w:rPr>
+          <w:rStyle w:val="Emphasis"/>
+          <w:rFonts w:ascii="Arial" w:hAnsi="Arial" w:cs="Arial"/>
+          <w:i w:val="0"/>
+          <w:color w:val="373D3F"/>
+          <w:bdr w:val="none" w:sz="0" w:space="0" w:color="auto" w:frame="1"/>
+          <w:shd w:val="clear" w:color="auto" w:fill="FFFFFF"/>
+        </w:rPr>
+      </w:pPr>
+      <w:r>
+        <w:rPr>
+          <w:rFonts w:ascii="Arial" w:hAnsi="Arial" w:cs="Arial"/>
+          <w:color w:val="373D3F"/>
+          <w:shd w:val="clear" w:color="auto" w:fill="FFFFFF"/>
+        </w:rPr>
+        <w:t>The </w:t>
+      </w:r>
+      <w:r>
+        <w:rPr>
+          <w:rStyle w:val="Strong"/>
+          <w:rFonts w:ascii="Arial" w:hAnsi="Arial" w:cs="Arial"/>
+          <w:b w:val="0"/>
+          <w:color w:val="373D3F"/>
+          <w:bdr w:val="none" w:sz="0" w:space="0" w:color="auto" w:frame="1"/>
+          <w:shd w:val="clear" w:color="auto" w:fill="FFFFFF"/>
+        </w:rPr>
+        <w:t>complement</w:t>
+      </w:r>
+      <w:r>
+        <w:rPr>
+          <w:rFonts w:ascii="Arial" w:hAnsi="Arial" w:cs="Arial"/>
+          <w:color w:val="373D3F"/>
+          <w:shd w:val="clear" w:color="auto" w:fill="FFFFFF"/>
+        </w:rPr>
+        <w:t> of a set</w:t>
+      </w:r>
+      <w:r>
+        <w:rPr>
+          <w:rFonts w:ascii="Arial" w:hAnsi="Arial" w:cs="Arial"/>
+          <w:color w:val="373D3F"/>
+          <w:shd w:val="clear" w:color="auto" w:fill="FFFFFF"/>
+        </w:rPr>
+        <w:t xml:space="preserve"> is every item</w:t>
+      </w:r>
+      <w:r>
+        <w:rPr>
+          <w:rFonts w:ascii="Arial" w:hAnsi="Arial" w:cs="Arial"/>
+          <w:color w:val="373D3F"/>
+          <w:shd w:val="clear" w:color="auto" w:fill="FFFFFF"/>
+        </w:rPr>
+        <w:t xml:space="preserve"> that is </w:t>
+      </w:r>
+      <w:r>
+        <w:rPr>
+          <w:rStyle w:val="Emphasis"/>
+          <w:rFonts w:ascii="Arial" w:hAnsi="Arial" w:cs="Arial"/>
+          <w:color w:val="373D3F"/>
+          <w:bdr w:val="none" w:sz="0" w:space="0" w:color="auto" w:frame="1"/>
+          <w:shd w:val="clear" w:color="auto" w:fill="FFFFFF"/>
+        </w:rPr>
+        <w:t>not</w:t>
+      </w:r>
+      <w:r>
+        <w:rPr>
+          <w:rFonts w:ascii="Arial" w:hAnsi="Arial" w:cs="Arial"/>
+          <w:color w:val="373D3F"/>
+          <w:shd w:val="clear" w:color="auto" w:fill="FFFFFF"/>
+        </w:rPr>
+        <w:t> in the set </w:t>
+      </w:r>
+      <w:r>
+        <w:rPr>
+          <w:rStyle w:val="Emphasis"/>
+          <w:rFonts w:ascii="Arial" w:hAnsi="Arial" w:cs="Arial"/>
+          <w:i w:val="0"/>
+          <w:color w:val="373D3F"/>
+          <w:bdr w:val="none" w:sz="0" w:space="0" w:color="auto" w:frame="1"/>
+          <w:shd w:val="clear" w:color="auto" w:fill="FFFFFF"/>
+        </w:rPr>
+        <w:t>referenced set</w:t>
+      </w:r>
+    </w:p>
+    <w:p>
+      <w:pPr>
+        <w:rPr>
+          <w:rFonts w:cstheme="minorHAnsi"/>
+          <w:color w:val="373D3F"/>
+          <w:shd w:val="clear" w:color="auto" w:fill="FFFFFF"/>
+        </w:rPr>
+      </w:pPr>
+      <w:proofErr w:type="spellStart"/>
+      <w:r>
+        <w:rPr>
+          <w:rFonts w:cstheme="minorHAnsi"/>
+          <w:color w:val="373D3F"/>
+          <w:shd w:val="clear" w:color="auto" w:fill="FFFFFF"/>
+        </w:rPr>
+        <w:t>Eg</w:t>
+      </w:r>
+      <w:proofErr w:type="spellEnd"/>
+      <w:r>
+        <w:rPr>
+          <w:rFonts w:cstheme="minorHAnsi"/>
+          <w:color w:val="373D3F"/>
+          <w:shd w:val="clear" w:color="auto" w:fill="FFFFFF"/>
+        </w:rPr>
+        <w:t>: Let A = {1,2,3,4} Let B = {</w:t>
+      </w:r>
+      <w:r>
+        <w:rPr>
+          <w:rFonts w:cstheme="minorHAnsi"/>
+          <w:color w:val="373D3F"/>
+          <w:shd w:val="clear" w:color="auto" w:fill="FFFFFF"/>
+        </w:rPr>
+        <w:t>4,</w:t>
+      </w:r>
+      <w:r>
+        <w:rPr>
+          <w:rFonts w:cstheme="minorHAnsi"/>
+          <w:color w:val="373D3F"/>
+          <w:shd w:val="clear" w:color="auto" w:fill="FFFFFF"/>
+        </w:rPr>
+        <w:t>5,6,7}</w:t>
+      </w:r>
+    </w:p>
+    <w:p>
+      <w:pPr>
+        <w:rPr>
+          <w:rStyle w:val="Emphasis"/>
+          <w:rFonts w:cstheme="minorHAnsi"/>
+          <w:i w:val="0"/>
+          <w:color w:val="373D3F"/>
+          <w:bdr w:val="none" w:sz="0" w:space="0" w:color="auto" w:frame="1"/>
+          <w:shd w:val="clear" w:color="auto" w:fill="EAF5EA"/>
+        </w:rPr>
+      </w:pPr>
+      <w:proofErr w:type="gramStart"/>
+      <w:r>
+        <w:rPr>
+          <w:rFonts w:cstheme="minorHAnsi"/>
+          <w:bCs/>
+        </w:rPr>
+        <w:lastRenderedPageBreak/>
+        <w:t>So</w:t>
+      </w:r>
+      <w:proofErr w:type="gramEnd"/>
+      <w:r>
+        <w:rPr>
+          <w:rFonts w:cstheme="minorHAnsi"/>
+          <w:bCs/>
+        </w:rPr>
+        <w:t xml:space="preserve"> </w:t>
+      </w:r>
+      <w:r>
+        <w:rPr>
+          <w:rFonts w:cstheme="minorHAnsi"/>
+          <w:bCs/>
+          <w:i/>
+          <w:iCs/>
+        </w:rPr>
+        <w:t>A</w:t>
+      </w:r>
+      <w:r>
+        <w:rPr>
+          <w:rFonts w:cstheme="minorHAnsi"/>
+          <w:bCs/>
+          <w:i/>
+          <w:iCs/>
+          <w:vertAlign w:val="superscript"/>
+        </w:rPr>
+        <w:t xml:space="preserve">B </w:t>
+      </w:r>
+      <w:r>
+        <w:rPr>
+          <w:rFonts w:ascii="Cambria Math" w:hAnsi="Cambria Math" w:cs="Cambria Math"/>
+          <w:bCs/>
+        </w:rPr>
+        <w:t>⋂</w:t>
+      </w:r>
+      <w:r>
+        <w:rPr>
+          <w:rFonts w:cstheme="minorHAnsi"/>
+          <w:bCs/>
+          <w:i/>
+          <w:iCs/>
+        </w:rPr>
+        <w:t xml:space="preserve"> B </w:t>
+      </w:r>
+      <w:r>
+        <w:rPr>
+          <w:rFonts w:cstheme="minorHAnsi"/>
+          <w:bCs/>
+          <w:iCs/>
+        </w:rPr>
+        <w:t>would be {5,6,7}</w:t>
+      </w:r>
+    </w:p>
+    <w:p>
+      <w:pPr>
+        <w:rPr>
+          <w:sz w:val="28"/>
+          <w:szCs w:val="28"/>
+        </w:rPr>
+      </w:pPr>
       <w:bookmarkStart w:id="0" w:name="_GoBack"/>
       <w:bookmarkEnd w:id="0"/>
-    </w:p>
-    <w:p>
-      <w:pPr>
-        <w:rPr>
-          <w:rFonts w:cstheme="minorHAnsi"/>
-          <w:color w:val="373D3F"/>
-          <w:shd w:val="clear" w:color="auto" w:fill="FFFFFF"/>
-        </w:rPr>
-      </w:pPr>
+      <w:r>
+        <w:rPr>
+          <w:sz w:val="28"/>
+          <w:szCs w:val="28"/>
+        </w:rPr>
+        <w:t>Universal Set</w:t>
+      </w:r>
+    </w:p>
+    <w:p>
+      <w:pPr>
+        <w:rPr>
+          <w:rFonts w:cstheme="minorHAnsi"/>
+        </w:rPr>
+      </w:pPr>
+      <w:r>
+        <w:rPr>
+          <w:rFonts w:cstheme="minorHAnsi"/>
+        </w:rPr>
+        <w:t>A </w:t>
+      </w:r>
+      <w:r>
+        <w:rPr>
+          <w:rFonts w:cstheme="minorHAnsi"/>
+          <w:bCs/>
+        </w:rPr>
+        <w:t>universal set</w:t>
+      </w:r>
+      <w:r>
+        <w:rPr>
+          <w:rFonts w:cstheme="minorHAnsi"/>
+        </w:rPr>
+        <w:t> is a set that contains all the elements we are interested in. </w:t>
+      </w:r>
+    </w:p>
+    <w:p>
+      <w:pPr>
+        <w:rPr>
+          <w:rFonts w:cstheme="minorHAnsi"/>
+        </w:rPr>
+      </w:pPr>
+      <w:r>
+        <w:rPr>
+          <w:rFonts w:cstheme="minorHAnsi"/>
+        </w:rPr>
+        <w:t>For example if we are searching through a table for employees with the First name ‘Smith</w:t>
+      </w:r>
+      <w:proofErr w:type="gramStart"/>
+      <w:r>
+        <w:rPr>
+          <w:rFonts w:cstheme="minorHAnsi"/>
+        </w:rPr>
+        <w:t xml:space="preserve">’ </w:t>
+      </w:r>
+      <w:r>
+        <w:rPr>
+          <w:rFonts w:cstheme="minorHAnsi"/>
+        </w:rPr>
+        <w:t xml:space="preserve"> the</w:t>
+      </w:r>
+      <w:proofErr w:type="gramEnd"/>
+      <w:r>
+        <w:rPr>
+          <w:rFonts w:cstheme="minorHAnsi"/>
+        </w:rPr>
+        <w:t xml:space="preserve">  universal set would be all the records in the Employee table</w:t>
+      </w:r>
+    </w:p>
+    <w:p>
+      <w:pPr>
+        <w:rPr>
+          <w:bCs/>
+          <w:sz w:val="28"/>
+          <w:szCs w:val="28"/>
+        </w:rPr>
+      </w:pPr>
+      <w:r>
+        <w:rPr>
+          <w:bCs/>
+          <w:sz w:val="28"/>
+          <w:szCs w:val="28"/>
+        </w:rPr>
+        <w:t>Venn Diagrams</w:t>
+      </w:r>
+    </w:p>
+    <w:p>
+      <w:pPr>
+        <w:rPr>
+          <w:bCs/>
+          <w:sz w:val="28"/>
+          <w:szCs w:val="28"/>
+        </w:rPr>
+      </w:pPr>
+      <w:r>
+        <w:rPr>
+          <w:bCs/>
+          <w:sz w:val="28"/>
+          <w:szCs w:val="28"/>
+        </w:rPr>
+        <w:t>Cardinality</w:t>
+      </w:r>
+    </w:p>
+    <w:p>
+      <w:pPr>
+        <w:rPr>
+          <w:bCs/>
+        </w:rPr>
+      </w:pPr>
+      <w:r>
+        <w:rPr>
+          <w:bCs/>
+        </w:rPr>
+        <w:t>The number of elements in a set is the cardinality of that set.</w:t>
+      </w:r>
+    </w:p>
+    <w:p>
+      <w:pPr>
+        <w:rPr>
+          <w:rFonts w:cstheme="minorHAnsi"/>
+          <w:color w:val="373D3F"/>
+          <w:shd w:val="clear" w:color="auto" w:fill="FFFFFF"/>
+        </w:rPr>
+      </w:pPr>
+      <w:proofErr w:type="spellStart"/>
+      <w:r>
+        <w:rPr>
+          <w:bCs/>
+        </w:rPr>
+        <w:t>Eg</w:t>
+      </w:r>
+      <w:proofErr w:type="spellEnd"/>
+      <w:r>
+        <w:rPr>
+          <w:bCs/>
+        </w:rPr>
+        <w:t xml:space="preserve">: </w:t>
+      </w:r>
+      <w:r>
+        <w:rPr>
+          <w:rFonts w:cstheme="minorHAnsi"/>
+          <w:color w:val="373D3F"/>
+          <w:shd w:val="clear" w:color="auto" w:fill="FFFFFF"/>
+        </w:rPr>
+        <w:t xml:space="preserve">Let A </w:t>
+      </w:r>
+      <w:r>
+        <w:rPr>
+          <w:rFonts w:cstheme="minorHAnsi"/>
+          <w:color w:val="373D3F"/>
+          <w:shd w:val="clear" w:color="auto" w:fill="FFFFFF"/>
+        </w:rPr>
+        <w:t>= {1,2,3,4,5,6,7}</w:t>
+      </w:r>
+    </w:p>
+    <w:p>
+      <w:pPr>
+        <w:rPr>
+          <w:bCs/>
+        </w:rPr>
+      </w:pPr>
+      <w:r>
+        <w:rPr>
+          <w:bCs/>
+        </w:rPr>
+        <w:t xml:space="preserve">So the cardinality of the Set </w:t>
+      </w:r>
+      <w:proofErr w:type="gramStart"/>
+      <w:r>
+        <w:rPr>
+          <w:bCs/>
+        </w:rPr>
+        <w:t>is :</w:t>
+      </w:r>
+      <w:proofErr w:type="gramEnd"/>
+      <w:r>
+        <w:rPr>
+          <w:bCs/>
+        </w:rPr>
+        <w:t xml:space="preserve"> </w:t>
+      </w:r>
+      <w:r>
+        <w:rPr>
+          <w:bCs/>
+        </w:rPr>
+        <w:t> |</w:t>
+      </w:r>
+      <w:r>
+        <w:rPr>
+          <w:bCs/>
+          <w:i/>
+          <w:iCs/>
+        </w:rPr>
+        <w:t>A</w:t>
+      </w:r>
+      <w:r>
+        <w:rPr>
+          <w:bCs/>
+        </w:rPr>
+        <w:t>| </w:t>
+      </w:r>
+      <w:r>
+        <w:rPr>
+          <w:bCs/>
+        </w:rPr>
+        <w:t xml:space="preserve"> = 7</w:t>
+      </w:r>
     </w:p>
     <w:p>
       <w:pPr>
@@ -960,7 +1590,19 @@
           <w:rPr>
             <w:rStyle w:val="Hyperlink"/>
           </w:rPr>
-          <w:t>https://courses.lumenlearning.com/atd-hostos-introcollegemath/chapter/set-theory/</w:t>
+          <w:t>https://courses.lumenlearning.com/atd-hostos-introcolle</w:t>
+        </w:r>
+        <w:r>
+          <w:rPr>
+            <w:rStyle w:val="Hyperlink"/>
+          </w:rPr>
+          <w:t>g</w:t>
+        </w:r>
+        <w:r>
+          <w:rPr>
+            <w:rStyle w:val="Hyperlink"/>
+          </w:rPr>
+          <w:t>emath/chapter/set-theory/</w:t>
         </w:r>
       </w:hyperlink>
     </w:p>
@@ -1373,10 +2015,52 @@
     <w:name w:val="Normal"/>
     <w:qFormat/>
   </w:style>
+  <w:style w:type="paragraph" w:styleId="Heading2">
+    <w:name w:val="heading 2"/>
+    <w:basedOn w:val="Normal"/>
+    <w:link w:val="Heading2Char"/>
+    <w:uiPriority w:val="9"/>
+    <w:qFormat/>
+    <w:rsid w:val="00C056C2"/>
+    <w:pPr>
+      <w:spacing w:before="100" w:beforeAutospacing="1" w:after="100" w:afterAutospacing="1" w:line="240" w:lineRule="auto"/>
+      <w:outlineLvl w:val="1"/>
+    </w:pPr>
+    <w:rPr>
+      <w:rFonts w:ascii="Times New Roman" w:eastAsia="Times New Roman" w:hAnsi="Times New Roman" w:cs="Times New Roman"/>
+      <w:b/>
+      <w:bCs/>
+      <w:sz w:val="36"/>
+      <w:szCs w:val="36"/>
+      <w:lang w:eastAsia="en-ZA"/>
+    </w:rPr>
+  </w:style>
+  <w:style w:type="paragraph" w:styleId="Heading3">
+    <w:name w:val="heading 3"/>
+    <w:basedOn w:val="Normal"/>
+    <w:next w:val="Normal"/>
+    <w:link w:val="Heading3Char"/>
+    <w:uiPriority w:val="9"/>
+    <w:semiHidden/>
+    <w:unhideWhenUsed/>
+    <w:qFormat/>
+    <w:rsid w:val="00C056C2"/>
+    <w:pPr>
+      <w:keepNext/>
+      <w:keepLines/>
+      <w:spacing w:before="40" w:after="0"/>
+      <w:outlineLvl w:val="2"/>
+    </w:pPr>
+    <w:rPr>
+      <w:rFonts w:asciiTheme="majorHAnsi" w:eastAsiaTheme="majorEastAsia" w:hAnsiTheme="majorHAnsi" w:cstheme="majorBidi"/>
+      <w:color w:val="1F3763" w:themeColor="accent1" w:themeShade="7F"/>
+      <w:sz w:val="24"/>
+      <w:szCs w:val="24"/>
+    </w:rPr>
+  </w:style>
   <w:style w:type="character" w:default="1" w:styleId="DefaultParagraphFont">
     <w:name w:val="Default Paragraph Font"/>
     <w:uiPriority w:val="1"/>
-    <w:semiHidden/>
     <w:unhideWhenUsed/>
   </w:style>
   <w:style w:type="table" w:default="1" w:styleId="TableNormal">
@@ -1421,6 +2105,88 @@
     <w:rPr>
       <w:color w:val="0000FF"/>
       <w:u w:val="single"/>
+    </w:rPr>
+  </w:style>
+  <w:style w:type="character" w:styleId="FollowedHyperlink">
+    <w:name w:val="FollowedHyperlink"/>
+    <w:basedOn w:val="DefaultParagraphFont"/>
+    <w:uiPriority w:val="99"/>
+    <w:semiHidden/>
+    <w:unhideWhenUsed/>
+    <w:rsid w:val="00C056C2"/>
+    <w:rPr>
+      <w:color w:val="954F72" w:themeColor="followedHyperlink"/>
+      <w:u w:val="single"/>
+    </w:rPr>
+  </w:style>
+  <w:style w:type="character" w:customStyle="1" w:styleId="Heading2Char">
+    <w:name w:val="Heading 2 Char"/>
+    <w:basedOn w:val="DefaultParagraphFont"/>
+    <w:link w:val="Heading2"/>
+    <w:uiPriority w:val="9"/>
+    <w:rsid w:val="00C056C2"/>
+    <w:rPr>
+      <w:rFonts w:ascii="Times New Roman" w:eastAsia="Times New Roman" w:hAnsi="Times New Roman" w:cs="Times New Roman"/>
+      <w:b/>
+      <w:bCs/>
+      <w:sz w:val="36"/>
+      <w:szCs w:val="36"/>
+      <w:lang w:eastAsia="en-ZA"/>
+    </w:rPr>
+  </w:style>
+  <w:style w:type="character" w:customStyle="1" w:styleId="Heading3Char">
+    <w:name w:val="Heading 3 Char"/>
+    <w:basedOn w:val="DefaultParagraphFont"/>
+    <w:link w:val="Heading3"/>
+    <w:uiPriority w:val="9"/>
+    <w:semiHidden/>
+    <w:rsid w:val="00C056C2"/>
+    <w:rPr>
+      <w:rFonts w:asciiTheme="majorHAnsi" w:eastAsiaTheme="majorEastAsia" w:hAnsiTheme="majorHAnsi" w:cstheme="majorBidi"/>
+      <w:color w:val="1F3763" w:themeColor="accent1" w:themeShade="7F"/>
+      <w:sz w:val="24"/>
+      <w:szCs w:val="24"/>
+    </w:rPr>
+  </w:style>
+  <w:style w:type="paragraph" w:styleId="BalloonText">
+    <w:name w:val="Balloon Text"/>
+    <w:basedOn w:val="Normal"/>
+    <w:link w:val="BalloonTextChar"/>
+    <w:uiPriority w:val="99"/>
+    <w:semiHidden/>
+    <w:unhideWhenUsed/>
+    <w:rsid w:val="00C056C2"/>
+    <w:pPr>
+      <w:spacing w:after="0" w:line="240" w:lineRule="auto"/>
+    </w:pPr>
+    <w:rPr>
+      <w:rFonts w:ascii="Segoe UI" w:hAnsi="Segoe UI" w:cs="Segoe UI"/>
+      <w:sz w:val="18"/>
+      <w:szCs w:val="18"/>
+    </w:rPr>
+  </w:style>
+  <w:style w:type="character" w:customStyle="1" w:styleId="BalloonTextChar">
+    <w:name w:val="Balloon Text Char"/>
+    <w:basedOn w:val="DefaultParagraphFont"/>
+    <w:link w:val="BalloonText"/>
+    <w:uiPriority w:val="99"/>
+    <w:semiHidden/>
+    <w:rsid w:val="00C056C2"/>
+    <w:rPr>
+      <w:rFonts w:ascii="Segoe UI" w:hAnsi="Segoe UI" w:cs="Segoe UI"/>
+      <w:sz w:val="18"/>
+      <w:szCs w:val="18"/>
+    </w:rPr>
+  </w:style>
+  <w:style w:type="character" w:styleId="Emphasis">
+    <w:name w:val="Emphasis"/>
+    <w:basedOn w:val="DefaultParagraphFont"/>
+    <w:uiPriority w:val="20"/>
+    <w:qFormat/>
+    <w:rsid w:val="004C0612"/>
+    <w:rPr>
+      <w:i/>
+      <w:iCs/>
     </w:rPr>
   </w:style>
 </w:styles>

</xml_diff>

<commit_message>
chore: remove unnecessary section
</commit_message>
<xml_diff>
--- a/Set Theory.docx
+++ b/Set Theory.docx
@@ -914,23 +914,13 @@
           <w:shd w:val="clear" w:color="auto" w:fill="FFFFFF"/>
         </w:rPr>
       </w:pPr>
-      <w:proofErr w:type="gramStart"/>
-      <w:r>
-        <w:rPr>
-          <w:rFonts w:cstheme="minorHAnsi"/>
-          <w:color w:val="373D3F"/>
-          <w:shd w:val="clear" w:color="auto" w:fill="FFFFFF"/>
-        </w:rPr>
-        <w:t>So</w:t>
-      </w:r>
-      <w:proofErr w:type="gramEnd"/>
-      <w:r>
-        <w:rPr>
-          <w:rFonts w:cstheme="minorHAnsi"/>
-          <w:color w:val="373D3F"/>
-          <w:shd w:val="clear" w:color="auto" w:fill="FFFFFF"/>
-        </w:rPr>
-        <w:t xml:space="preserve"> A U B = {1,2,3,4,5,6,7}</w:t>
+      <w:r>
+        <w:rPr>
+          <w:rFonts w:cstheme="minorHAnsi"/>
+          <w:color w:val="373D3F"/>
+          <w:shd w:val="clear" w:color="auto" w:fill="FFFFFF"/>
+        </w:rPr>
+        <w:t>So A U B = {1,2,3,4,5,6,7}</w:t>
       </w:r>
     </w:p>
     <w:p>
@@ -1005,23 +995,13 @@
         <w:t>: Let A = {</w:t>
       </w:r>
       <w:proofErr w:type="spellStart"/>
-      <w:proofErr w:type="gramStart"/>
-      <w:r>
-        <w:rPr>
-          <w:rFonts w:cstheme="minorHAnsi"/>
-          <w:color w:val="373D3F"/>
-          <w:shd w:val="clear" w:color="auto" w:fill="FFFFFF"/>
-        </w:rPr>
-        <w:t>red,green</w:t>
-      </w:r>
-      <w:proofErr w:type="gramEnd"/>
-      <w:r>
-        <w:rPr>
-          <w:rFonts w:cstheme="minorHAnsi"/>
-          <w:color w:val="373D3F"/>
-          <w:shd w:val="clear" w:color="auto" w:fill="FFFFFF"/>
-        </w:rPr>
-        <w:t>,blue</w:t>
+      <w:r>
+        <w:rPr>
+          <w:rFonts w:cstheme="minorHAnsi"/>
+          <w:color w:val="373D3F"/>
+          <w:shd w:val="clear" w:color="auto" w:fill="FFFFFF"/>
+        </w:rPr>
+        <w:t>red,green,blue</w:t>
       </w:r>
       <w:proofErr w:type="spellEnd"/>
       <w:r>
@@ -1039,23 +1019,7 @@
           <w:color w:val="373D3F"/>
           <w:shd w:val="clear" w:color="auto" w:fill="FFFFFF"/>
         </w:rPr>
-        <w:t>red</w:t>
-      </w:r>
-      <w:r>
-        <w:rPr>
-          <w:rFonts w:cstheme="minorHAnsi"/>
-          <w:color w:val="373D3F"/>
-          <w:shd w:val="clear" w:color="auto" w:fill="FFFFFF"/>
-        </w:rPr>
-        <w:t>,</w:t>
-      </w:r>
-      <w:r>
-        <w:rPr>
-          <w:rFonts w:cstheme="minorHAnsi"/>
-          <w:color w:val="373D3F"/>
-          <w:shd w:val="clear" w:color="auto" w:fill="FFFFFF"/>
-        </w:rPr>
-        <w:t>yellow,purple,orange</w:t>
+        <w:t>red,yellow,purple,orange</w:t>
       </w:r>
       <w:proofErr w:type="spellEnd"/>
       <w:r>
@@ -1075,23 +1039,13 @@
           <w:shd w:val="clear" w:color="auto" w:fill="FFFFFF"/>
         </w:rPr>
       </w:pPr>
-      <w:proofErr w:type="gramStart"/>
-      <w:r>
-        <w:rPr>
-          <w:rFonts w:cstheme="minorHAnsi"/>
-          <w:color w:val="373D3F"/>
-          <w:shd w:val="clear" w:color="auto" w:fill="FFFFFF"/>
-        </w:rPr>
-        <w:t>So</w:t>
-      </w:r>
-      <w:proofErr w:type="gramEnd"/>
-      <w:r>
-        <w:rPr>
-          <w:rFonts w:cstheme="minorHAnsi"/>
-          <w:color w:val="373D3F"/>
-          <w:shd w:val="clear" w:color="auto" w:fill="FFFFFF"/>
-        </w:rPr>
-        <w:t xml:space="preserve"> A </w:t>
+      <w:r>
+        <w:rPr>
+          <w:rFonts w:cstheme="minorHAnsi"/>
+          <w:color w:val="373D3F"/>
+          <w:shd w:val="clear" w:color="auto" w:fill="FFFFFF"/>
+        </w:rPr>
+        <w:t xml:space="preserve">So A </w:t>
       </w:r>
       <w:r>
         <w:rPr>
@@ -1180,23 +1134,7 @@
           <w:color w:val="373D3F"/>
           <w:shd w:val="clear" w:color="auto" w:fill="FFFFFF"/>
         </w:rPr>
-        <w:t> of a set</w:t>
-      </w:r>
-      <w:r>
-        <w:rPr>
-          <w:rFonts w:ascii="Arial" w:hAnsi="Arial" w:cs="Arial"/>
-          <w:color w:val="373D3F"/>
-          <w:shd w:val="clear" w:color="auto" w:fill="FFFFFF"/>
-        </w:rPr>
-        <w:t xml:space="preserve"> is every item</w:t>
-      </w:r>
-      <w:r>
-        <w:rPr>
-          <w:rFonts w:ascii="Arial" w:hAnsi="Arial" w:cs="Arial"/>
-          <w:color w:val="373D3F"/>
-          <w:shd w:val="clear" w:color="auto" w:fill="FFFFFF"/>
-        </w:rPr>
-        <w:t xml:space="preserve"> that is </w:t>
+        <w:t> of a set is every item that is </w:t>
       </w:r>
       <w:r>
         <w:rPr>
@@ -1282,22 +1220,13 @@
           <w:shd w:val="clear" w:color="auto" w:fill="EAF5EA"/>
         </w:rPr>
       </w:pPr>
-      <w:proofErr w:type="gramStart"/>
       <w:r>
         <w:rPr>
           <w:rFonts w:cstheme="minorHAnsi"/>
           <w:bCs/>
         </w:rPr>
         <w:lastRenderedPageBreak/>
-        <w:t>So</w:t>
-      </w:r>
-      <w:proofErr w:type="gramEnd"/>
-      <w:r>
-        <w:rPr>
-          <w:rFonts w:cstheme="minorHAnsi"/>
-          <w:bCs/>
-        </w:rPr>
-        <w:t xml:space="preserve"> </w:t>
+        <w:t xml:space="preserve">So </w:t>
       </w:r>
       <w:r>
         <w:rPr>
@@ -1350,100 +1279,69 @@
           <w:szCs w:val="28"/>
         </w:rPr>
       </w:pPr>
+      <w:r>
+        <w:rPr>
+          <w:sz w:val="28"/>
+          <w:szCs w:val="28"/>
+        </w:rPr>
+        <w:t>Universal Set</w:t>
+      </w:r>
+    </w:p>
+    <w:p>
+      <w:pPr>
+        <w:rPr>
+          <w:rFonts w:cstheme="minorHAnsi"/>
+        </w:rPr>
+      </w:pPr>
+      <w:r>
+        <w:rPr>
+          <w:rFonts w:cstheme="minorHAnsi"/>
+        </w:rPr>
+        <w:t>A </w:t>
+      </w:r>
+      <w:r>
+        <w:rPr>
+          <w:rFonts w:cstheme="minorHAnsi"/>
+          <w:bCs/>
+        </w:rPr>
+        <w:t>universal set</w:t>
+      </w:r>
+      <w:r>
+        <w:rPr>
+          <w:rFonts w:cstheme="minorHAnsi"/>
+        </w:rPr>
+        <w:t> is a set that contains all the elements we are interested in. </w:t>
+      </w:r>
+    </w:p>
+    <w:p>
+      <w:pPr>
+        <w:rPr>
+          <w:rFonts w:cstheme="minorHAnsi"/>
+        </w:rPr>
+      </w:pPr>
+      <w:r>
+        <w:rPr>
+          <w:rFonts w:cstheme="minorHAnsi"/>
+        </w:rPr>
+        <w:t xml:space="preserve">For example if we are searching through a table for employees with the First name ‘Smith’ </w:t>
+      </w:r>
+      <w:r>
+        <w:rPr>
+          <w:rFonts w:cstheme="minorHAnsi"/>
+        </w:rPr>
+        <w:t xml:space="preserve"> the  universal set would be all the records in the Employee table</w:t>
+      </w:r>
+    </w:p>
+    <w:p>
+      <w:pPr>
+        <w:rPr>
+          <w:bCs/>
+          <w:sz w:val="28"/>
+          <w:szCs w:val="28"/>
+        </w:rPr>
+      </w:pPr>
       <w:bookmarkStart w:id="0" w:name="_GoBack"/>
       <w:bookmarkEnd w:id="0"/>
-      <w:r>
-        <w:rPr>
-          <w:sz w:val="28"/>
-          <w:szCs w:val="28"/>
-        </w:rPr>
-        <w:t>Universal Set</w:t>
-      </w:r>
-    </w:p>
-    <w:p>
-      <w:pPr>
-        <w:rPr>
-          <w:rFonts w:cstheme="minorHAnsi"/>
-        </w:rPr>
-      </w:pPr>
-      <w:r>
-        <w:rPr>
-          <w:rFonts w:cstheme="minorHAnsi"/>
-        </w:rPr>
-        <w:t>A </w:t>
-      </w:r>
-      <w:r>
-        <w:rPr>
-          <w:rFonts w:cstheme="minorHAnsi"/>
-          <w:bCs/>
-        </w:rPr>
-        <w:t>universal set</w:t>
-      </w:r>
-      <w:r>
-        <w:rPr>
-          <w:rFonts w:cstheme="minorHAnsi"/>
-        </w:rPr>
-        <w:t> is a set that contains all the elements we are interested in. </w:t>
-      </w:r>
-    </w:p>
-    <w:p>
-      <w:pPr>
-        <w:rPr>
-          <w:rFonts w:cstheme="minorHAnsi"/>
-        </w:rPr>
-      </w:pPr>
-      <w:r>
-        <w:rPr>
-          <w:rFonts w:cstheme="minorHAnsi"/>
-        </w:rPr>
-        <w:t>For example if we are searching through a table for employees with the First name ‘Smith</w:t>
-      </w:r>
-      <w:proofErr w:type="gramStart"/>
-      <w:r>
-        <w:rPr>
-          <w:rFonts w:cstheme="minorHAnsi"/>
-        </w:rPr>
-        <w:t xml:space="preserve">’ </w:t>
-      </w:r>
-      <w:r>
-        <w:rPr>
-          <w:rFonts w:cstheme="minorHAnsi"/>
-        </w:rPr>
-        <w:t xml:space="preserve"> the</w:t>
-      </w:r>
-      <w:proofErr w:type="gramEnd"/>
-      <w:r>
-        <w:rPr>
-          <w:rFonts w:cstheme="minorHAnsi"/>
-        </w:rPr>
-        <w:t xml:space="preserve">  universal set would be all the records in the Employee table</w:t>
-      </w:r>
-    </w:p>
-    <w:p>
-      <w:pPr>
-        <w:rPr>
-          <w:bCs/>
-          <w:sz w:val="28"/>
-          <w:szCs w:val="28"/>
-        </w:rPr>
-      </w:pPr>
-      <w:r>
-        <w:rPr>
-          <w:bCs/>
-          <w:sz w:val="28"/>
-          <w:szCs w:val="28"/>
-        </w:rPr>
-        <w:t>Venn Diagrams</w:t>
-      </w:r>
-    </w:p>
-    <w:p>
-      <w:pPr>
-        <w:rPr>
-          <w:bCs/>
-          <w:sz w:val="28"/>
-          <w:szCs w:val="28"/>
-        </w:rPr>
-      </w:pPr>
       <w:r>
         <w:rPr>
           <w:bCs/>
@@ -1590,19 +1488,7 @@
           <w:rPr>
             <w:rStyle w:val="Hyperlink"/>
           </w:rPr>
-          <w:t>https://courses.lumenlearning.com/atd-hostos-introcolle</w:t>
-        </w:r>
-        <w:r>
-          <w:rPr>
-            <w:rStyle w:val="Hyperlink"/>
-          </w:rPr>
-          <w:t>g</w:t>
-        </w:r>
-        <w:r>
-          <w:rPr>
-            <w:rStyle w:val="Hyperlink"/>
-          </w:rPr>
-          <w:t>emath/chapter/set-theory/</w:t>
+          <w:t>https://courses.lumenlearning.com/atd-hostos-introcollegemath/chapter/set-theory/</w:t>
         </w:r>
       </w:hyperlink>
     </w:p>
@@ -2061,6 +1947,7 @@
   <w:style w:type="character" w:default="1" w:styleId="DefaultParagraphFont">
     <w:name w:val="Default Paragraph Font"/>
     <w:uiPriority w:val="1"/>
+    <w:semiHidden/>
     <w:unhideWhenUsed/>
   </w:style>
   <w:style w:type="table" w:default="1" w:styleId="TableNormal">

</xml_diff>